<commit_message>
Added LogError to all api endpoints and Updated documentations
</commit_message>
<xml_diff>
--- a/Korisnička dokumentacija.docx
+++ b/Korisnička dokumentacija.docx
@@ -23,29 +23,7 @@
           <w:szCs w:val="52"/>
           <w:lang w:val="hr-HR"/>
         </w:rPr>
-        <w:t xml:space="preserve">QuizMakerAPI – </w:t>
-      </w:r>
-      <w:r>
-        <w:rPr>
-          <w:rFonts w:ascii="Times New Roman" w:hAnsi="Times New Roman" w:cs="Times New Roman"/>
-          <w:b/>
-          <w:bCs/>
-          <w:sz w:val="52"/>
-          <w:szCs w:val="52"/>
-          <w:lang w:val="hr-HR"/>
-        </w:rPr>
-        <w:t>Korisnička</w:t>
-      </w:r>
-      <w:r>
-        <w:rPr>
-          <w:rFonts w:ascii="Times New Roman" w:hAnsi="Times New Roman" w:cs="Times New Roman"/>
-          <w:b/>
-          <w:bCs/>
-          <w:sz w:val="52"/>
-          <w:szCs w:val="52"/>
-          <w:lang w:val="hr-HR"/>
-        </w:rPr>
-        <w:t xml:space="preserve"> dokumentacija</w:t>
+        <w:t>QuizMakerAPI – Korisnička dokumentacija</w:t>
       </w:r>
     </w:p>
     <w:p>
@@ -117,6 +95,7 @@
       <w:r>
         <w:rPr>
           <w:rFonts w:ascii="Times New Roman" w:hAnsi="Times New Roman" w:cs="Times New Roman"/>
+          <w:noProof/>
           <w:sz w:val="28"/>
           <w:szCs w:val="28"/>
           <w:lang w:val="hr-HR"/>
@@ -257,6 +236,7 @@
       <w:r>
         <w:rPr>
           <w:rFonts w:ascii="Times New Roman" w:hAnsi="Times New Roman" w:cs="Times New Roman"/>
+          <w:noProof/>
           <w:sz w:val="28"/>
           <w:szCs w:val="28"/>
           <w:lang w:val="hr-HR"/>
@@ -479,6 +459,7 @@
       <w:r>
         <w:rPr>
           <w:rFonts w:ascii="Times New Roman" w:hAnsi="Times New Roman" w:cs="Times New Roman"/>
+          <w:noProof/>
           <w:sz w:val="28"/>
           <w:szCs w:val="28"/>
           <w:lang w:val="hr-HR"/>
@@ -546,6 +527,7 @@
       <w:r>
         <w:rPr>
           <w:rFonts w:ascii="Times New Roman" w:hAnsi="Times New Roman" w:cs="Times New Roman"/>
+          <w:noProof/>
           <w:sz w:val="28"/>
           <w:szCs w:val="28"/>
           <w:lang w:val="hr-HR"/>
@@ -991,6 +973,7 @@
       <w:r>
         <w:rPr>
           <w:rFonts w:ascii="Times New Roman" w:hAnsi="Times New Roman" w:cs="Times New Roman"/>
+          <w:noProof/>
           <w:sz w:val="28"/>
           <w:szCs w:val="28"/>
           <w:lang w:val="hr-HR"/>
@@ -2999,17 +2982,7 @@
           <w:szCs w:val="28"/>
           <w:lang w:val="hr-HR"/>
         </w:rPr>
-        <w:t>Ograničenje:</w:t>
-      </w:r>
-      <w:r>
-        <w:rPr>
-          <w:rFonts w:ascii="Times New Roman" w:hAnsi="Times New Roman" w:cs="Times New Roman"/>
-          <w:color w:val="FF0000"/>
-          <w:sz w:val="28"/>
-          <w:szCs w:val="28"/>
-          <w:lang w:val="hr-HR"/>
-        </w:rPr>
-        <w:t xml:space="preserve"> </w:t>
+        <w:t xml:space="preserve">Ograničenje: </w:t>
       </w:r>
       <w:r>
         <w:rPr>
@@ -4230,6 +4203,7 @@
       <w:r>
         <w:rPr>
           <w:rFonts w:ascii="Times New Roman" w:hAnsi="Times New Roman" w:cs="Times New Roman"/>
+          <w:noProof/>
           <w:sz w:val="28"/>
           <w:szCs w:val="28"/>
           <w:lang w:val="hr-HR"/>
@@ -4259,6 +4233,633 @@
                     <a:xfrm>
                       <a:off x="0" y="0"/>
                       <a:ext cx="5943600" cy="4632960"/>
+                    </a:xfrm>
+                    <a:prstGeom prst="rect">
+                      <a:avLst/>
+                    </a:prstGeom>
+                  </pic:spPr>
+                </pic:pic>
+              </a:graphicData>
+            </a:graphic>
+          </wp:inline>
+        </w:drawing>
+      </w:r>
+    </w:p>
+    <w:p>
+      <w:pPr>
+        <w:rPr>
+          <w:rFonts w:ascii="Times New Roman" w:hAnsi="Times New Roman" w:cs="Times New Roman"/>
+          <w:sz w:val="28"/>
+          <w:szCs w:val="28"/>
+          <w:lang w:val="hr-HR"/>
+        </w:rPr>
+      </w:pPr>
+    </w:p>
+    <w:p>
+      <w:pPr>
+        <w:rPr>
+          <w:rFonts w:ascii="Times New Roman" w:hAnsi="Times New Roman" w:cs="Times New Roman"/>
+          <w:sz w:val="28"/>
+          <w:szCs w:val="28"/>
+          <w:lang w:val="hr-HR"/>
+        </w:rPr>
+      </w:pPr>
+    </w:p>
+    <w:p>
+      <w:pPr>
+        <w:rPr>
+          <w:rFonts w:ascii="Times New Roman" w:hAnsi="Times New Roman" w:cs="Times New Roman"/>
+          <w:sz w:val="28"/>
+          <w:szCs w:val="28"/>
+          <w:lang w:val="hr-HR"/>
+        </w:rPr>
+      </w:pPr>
+    </w:p>
+    <w:p>
+      <w:pPr>
+        <w:rPr>
+          <w:rFonts w:ascii="Times New Roman" w:hAnsi="Times New Roman" w:cs="Times New Roman"/>
+          <w:sz w:val="28"/>
+          <w:szCs w:val="28"/>
+          <w:lang w:val="hr-HR"/>
+        </w:rPr>
+      </w:pPr>
+    </w:p>
+    <w:p>
+      <w:pPr>
+        <w:rPr>
+          <w:rFonts w:ascii="Times New Roman" w:hAnsi="Times New Roman" w:cs="Times New Roman"/>
+          <w:sz w:val="28"/>
+          <w:szCs w:val="28"/>
+          <w:lang w:val="hr-HR"/>
+        </w:rPr>
+      </w:pPr>
+    </w:p>
+    <w:p>
+      <w:pPr>
+        <w:rPr>
+          <w:rFonts w:ascii="Times New Roman" w:hAnsi="Times New Roman" w:cs="Times New Roman"/>
+          <w:sz w:val="28"/>
+          <w:szCs w:val="28"/>
+          <w:lang w:val="hr-HR"/>
+        </w:rPr>
+      </w:pPr>
+    </w:p>
+    <w:p>
+      <w:pPr>
+        <w:rPr>
+          <w:rFonts w:ascii="Times New Roman" w:hAnsi="Times New Roman" w:cs="Times New Roman"/>
+          <w:sz w:val="28"/>
+          <w:szCs w:val="28"/>
+          <w:lang w:val="hr-HR"/>
+        </w:rPr>
+      </w:pPr>
+    </w:p>
+    <w:p>
+      <w:pPr>
+        <w:rPr>
+          <w:rFonts w:ascii="Times New Roman" w:hAnsi="Times New Roman" w:cs="Times New Roman"/>
+          <w:b/>
+          <w:bCs/>
+          <w:sz w:val="36"/>
+          <w:szCs w:val="36"/>
+          <w:lang w:val="hr-HR"/>
+        </w:rPr>
+      </w:pPr>
+      <w:r>
+        <w:rPr>
+          <w:rFonts w:ascii="Times New Roman" w:hAnsi="Times New Roman" w:cs="Times New Roman"/>
+          <w:b/>
+          <w:bCs/>
+          <w:sz w:val="36"/>
+          <w:szCs w:val="36"/>
+          <w:lang w:val="hr-HR"/>
+        </w:rPr>
+        <w:lastRenderedPageBreak/>
+        <w:t>Zaštita</w:t>
+      </w:r>
+    </w:p>
+    <w:p>
+      <w:pPr>
+        <w:rPr>
+          <w:rFonts w:ascii="Times New Roman" w:hAnsi="Times New Roman" w:cs="Times New Roman"/>
+          <w:sz w:val="28"/>
+          <w:szCs w:val="28"/>
+          <w:lang w:val="hr-HR"/>
+        </w:rPr>
+      </w:pPr>
+      <w:r>
+        <w:rPr>
+          <w:rFonts w:ascii="Times New Roman" w:hAnsi="Times New Roman" w:cs="Times New Roman"/>
+          <w:sz w:val="28"/>
+          <w:szCs w:val="28"/>
+          <w:lang w:val="hr-HR"/>
+        </w:rPr>
+        <w:t>Aplikacija je postavljena na Azure server i tamo je zaštićena sa JWT zaštitom. Da bi se moglo pristupati rutama apija prvo je potrebna prijava u api preko api/auth/login rute u kojoj će se u body-u slati username i password. Username i password će biti dostavljeni u secret.txt datoteci. Link na online api će biti poslan u emailu.</w:t>
+      </w:r>
+    </w:p>
+    <w:p>
+      <w:pPr>
+        <w:rPr>
+          <w:rFonts w:ascii="Times New Roman" w:hAnsi="Times New Roman" w:cs="Times New Roman"/>
+          <w:sz w:val="28"/>
+          <w:szCs w:val="28"/>
+          <w:lang w:val="hr-HR"/>
+        </w:rPr>
+      </w:pPr>
+      <w:r>
+        <w:rPr>
+          <w:rFonts w:ascii="Times New Roman" w:hAnsi="Times New Roman" w:cs="Times New Roman"/>
+          <w:sz w:val="28"/>
+          <w:szCs w:val="28"/>
+          <w:lang w:val="hr-HR"/>
+        </w:rPr>
+        <w:t xml:space="preserve">Kada se na </w:t>
+      </w:r>
+      <w:r>
+        <w:rPr>
+          <w:rFonts w:ascii="Times New Roman" w:hAnsi="Times New Roman" w:cs="Times New Roman"/>
+          <w:sz w:val="28"/>
+          <w:szCs w:val="28"/>
+          <w:lang w:val="hr-HR"/>
+        </w:rPr>
+        <w:t>api/auth/login</w:t>
+      </w:r>
+      <w:r>
+        <w:rPr>
+          <w:rFonts w:ascii="Times New Roman" w:hAnsi="Times New Roman" w:cs="Times New Roman"/>
+          <w:sz w:val="28"/>
+          <w:szCs w:val="28"/>
+          <w:lang w:val="hr-HR"/>
+        </w:rPr>
+        <w:t xml:space="preserve"> pošalju točan username i password api će vratiti token. Taj token će se trebati koristiti za sve ostale pozive tako da se napravi Header Authorization i u njega se stavi Bearer + Token koji se dobio sa prijavom.</w:t>
+      </w:r>
+    </w:p>
+    <w:p>
+      <w:pPr>
+        <w:rPr>
+          <w:rFonts w:ascii="Times New Roman" w:hAnsi="Times New Roman" w:cs="Times New Roman"/>
+          <w:sz w:val="28"/>
+          <w:szCs w:val="28"/>
+          <w:lang w:val="hr-HR"/>
+        </w:rPr>
+      </w:pPr>
+      <w:r>
+        <w:rPr>
+          <w:rFonts w:ascii="Times New Roman" w:hAnsi="Times New Roman" w:cs="Times New Roman"/>
+          <w:sz w:val="28"/>
+          <w:szCs w:val="28"/>
+          <w:lang w:val="hr-HR"/>
+        </w:rPr>
+        <w:t>Slike:</w:t>
+      </w:r>
+    </w:p>
+    <w:p>
+      <w:pPr>
+        <w:rPr>
+          <w:rFonts w:ascii="Times New Roman" w:hAnsi="Times New Roman" w:cs="Times New Roman"/>
+          <w:sz w:val="28"/>
+          <w:szCs w:val="28"/>
+          <w:lang w:val="hr-HR"/>
+        </w:rPr>
+      </w:pPr>
+      <w:r>
+        <w:rPr>
+          <w:rFonts w:ascii="Times New Roman" w:hAnsi="Times New Roman" w:cs="Times New Roman"/>
+          <w:sz w:val="28"/>
+          <w:szCs w:val="28"/>
+          <w:lang w:val="hr-HR"/>
+        </w:rPr>
+        <w:t>Bez headera sa autorizacijom:</w:t>
+      </w:r>
+    </w:p>
+    <w:p>
+      <w:pPr>
+        <w:rPr>
+          <w:rFonts w:ascii="Times New Roman" w:hAnsi="Times New Roman" w:cs="Times New Roman"/>
+          <w:sz w:val="28"/>
+          <w:szCs w:val="28"/>
+          <w:lang w:val="hr-HR"/>
+        </w:rPr>
+      </w:pPr>
+      <w:r>
+        <w:rPr>
+          <w:rFonts w:ascii="Times New Roman" w:hAnsi="Times New Roman" w:cs="Times New Roman"/>
+          <w:sz w:val="28"/>
+          <w:szCs w:val="28"/>
+          <w:lang w:val="hr-HR"/>
+        </w:rPr>
+        <w:drawing>
+          <wp:inline distT="0" distB="0" distL="0" distR="0" wp14:anchorId="2C200B00" wp14:editId="317B2B4A">
+            <wp:extent cx="5657850" cy="2792052"/>
+            <wp:effectExtent l="0" t="0" r="0" b="8890"/>
+            <wp:docPr id="15631369" name="Picture 1" descr="A screenshot of a computer&#10;&#10;Description automatically generated"/>
+            <wp:cNvGraphicFramePr>
+              <a:graphicFrameLocks xmlns:a="http://schemas.openxmlformats.org/drawingml/2006/main" noChangeAspect="1"/>
+            </wp:cNvGraphicFramePr>
+            <a:graphic xmlns:a="http://schemas.openxmlformats.org/drawingml/2006/main">
+              <a:graphicData uri="http://schemas.openxmlformats.org/drawingml/2006/picture">
+                <pic:pic xmlns:pic="http://schemas.openxmlformats.org/drawingml/2006/picture">
+                  <pic:nvPicPr>
+                    <pic:cNvPr id="15631369" name="Picture 1" descr="A screenshot of a computer&#10;&#10;Description automatically generated"/>
+                    <pic:cNvPicPr/>
+                  </pic:nvPicPr>
+                  <pic:blipFill>
+                    <a:blip r:embed="rId26"/>
+                    <a:stretch>
+                      <a:fillRect/>
+                    </a:stretch>
+                  </pic:blipFill>
+                  <pic:spPr>
+                    <a:xfrm>
+                      <a:off x="0" y="0"/>
+                      <a:ext cx="5667090" cy="2796612"/>
+                    </a:xfrm>
+                    <a:prstGeom prst="rect">
+                      <a:avLst/>
+                    </a:prstGeom>
+                  </pic:spPr>
+                </pic:pic>
+              </a:graphicData>
+            </a:graphic>
+          </wp:inline>
+        </w:drawing>
+      </w:r>
+    </w:p>
+    <w:p>
+      <w:pPr>
+        <w:rPr>
+          <w:rFonts w:ascii="Times New Roman" w:hAnsi="Times New Roman" w:cs="Times New Roman"/>
+          <w:sz w:val="28"/>
+          <w:szCs w:val="28"/>
+          <w:lang w:val="hr-HR"/>
+        </w:rPr>
+      </w:pPr>
+    </w:p>
+    <w:p>
+      <w:pPr>
+        <w:rPr>
+          <w:rFonts w:ascii="Times New Roman" w:hAnsi="Times New Roman" w:cs="Times New Roman"/>
+          <w:sz w:val="28"/>
+          <w:szCs w:val="28"/>
+          <w:lang w:val="hr-HR"/>
+        </w:rPr>
+      </w:pPr>
+    </w:p>
+    <w:p>
+      <w:pPr>
+        <w:rPr>
+          <w:rFonts w:ascii="Times New Roman" w:hAnsi="Times New Roman" w:cs="Times New Roman"/>
+          <w:sz w:val="28"/>
+          <w:szCs w:val="28"/>
+          <w:lang w:val="hr-HR"/>
+        </w:rPr>
+      </w:pPr>
+    </w:p>
+    <w:p>
+      <w:pPr>
+        <w:rPr>
+          <w:rFonts w:ascii="Times New Roman" w:hAnsi="Times New Roman" w:cs="Times New Roman"/>
+          <w:sz w:val="28"/>
+          <w:szCs w:val="28"/>
+          <w:lang w:val="hr-HR"/>
+        </w:rPr>
+      </w:pPr>
+    </w:p>
+    <w:p>
+      <w:pPr>
+        <w:rPr>
+          <w:rFonts w:ascii="Times New Roman" w:hAnsi="Times New Roman" w:cs="Times New Roman"/>
+          <w:sz w:val="28"/>
+          <w:szCs w:val="28"/>
+          <w:lang w:val="hr-HR"/>
+        </w:rPr>
+      </w:pPr>
+    </w:p>
+    <w:p>
+      <w:pPr>
+        <w:rPr>
+          <w:rFonts w:ascii="Times New Roman" w:hAnsi="Times New Roman" w:cs="Times New Roman"/>
+          <w:sz w:val="28"/>
+          <w:szCs w:val="28"/>
+          <w:lang w:val="hr-HR"/>
+        </w:rPr>
+      </w:pPr>
+    </w:p>
+    <w:p>
+      <w:pPr>
+        <w:rPr>
+          <w:rFonts w:ascii="Times New Roman" w:hAnsi="Times New Roman" w:cs="Times New Roman"/>
+          <w:sz w:val="28"/>
+          <w:szCs w:val="28"/>
+          <w:lang w:val="hr-HR"/>
+        </w:rPr>
+      </w:pPr>
+    </w:p>
+    <w:p>
+      <w:pPr>
+        <w:rPr>
+          <w:rFonts w:ascii="Times New Roman" w:hAnsi="Times New Roman" w:cs="Times New Roman"/>
+          <w:sz w:val="28"/>
+          <w:szCs w:val="28"/>
+          <w:lang w:val="hr-HR"/>
+        </w:rPr>
+      </w:pPr>
+      <w:r>
+        <w:rPr>
+          <w:rFonts w:ascii="Times New Roman" w:hAnsi="Times New Roman" w:cs="Times New Roman"/>
+          <w:sz w:val="28"/>
+          <w:szCs w:val="28"/>
+          <w:lang w:val="hr-HR"/>
+        </w:rPr>
+        <w:lastRenderedPageBreak/>
+        <w:t>Dohvaćanje tokena:</w:t>
+      </w:r>
+    </w:p>
+    <w:p>
+      <w:pPr>
+        <w:rPr>
+          <w:rFonts w:ascii="Times New Roman" w:hAnsi="Times New Roman" w:cs="Times New Roman"/>
+          <w:sz w:val="28"/>
+          <w:szCs w:val="28"/>
+          <w:lang w:val="hr-HR"/>
+        </w:rPr>
+      </w:pPr>
+      <w:r>
+        <w:rPr>
+          <w:rFonts w:ascii="Times New Roman" w:hAnsi="Times New Roman" w:cs="Times New Roman"/>
+          <w:sz w:val="28"/>
+          <w:szCs w:val="28"/>
+          <w:lang w:val="hr-HR"/>
+        </w:rPr>
+        <w:drawing>
+          <wp:inline distT="0" distB="0" distL="0" distR="0" wp14:anchorId="1FF87233" wp14:editId="596E8B2B">
+            <wp:extent cx="5943600" cy="3660775"/>
+            <wp:effectExtent l="0" t="0" r="0" b="0"/>
+            <wp:docPr id="1504056916" name="Picture 1" descr="A screenshot of a computer&#10;&#10;Description automatically generated"/>
+            <wp:cNvGraphicFramePr>
+              <a:graphicFrameLocks xmlns:a="http://schemas.openxmlformats.org/drawingml/2006/main" noChangeAspect="1"/>
+            </wp:cNvGraphicFramePr>
+            <a:graphic xmlns:a="http://schemas.openxmlformats.org/drawingml/2006/main">
+              <a:graphicData uri="http://schemas.openxmlformats.org/drawingml/2006/picture">
+                <pic:pic xmlns:pic="http://schemas.openxmlformats.org/drawingml/2006/picture">
+                  <pic:nvPicPr>
+                    <pic:cNvPr id="1504056916" name="Picture 1" descr="A screenshot of a computer&#10;&#10;Description automatically generated"/>
+                    <pic:cNvPicPr/>
+                  </pic:nvPicPr>
+                  <pic:blipFill>
+                    <a:blip r:embed="rId27"/>
+                    <a:stretch>
+                      <a:fillRect/>
+                    </a:stretch>
+                  </pic:blipFill>
+                  <pic:spPr>
+                    <a:xfrm>
+                      <a:off x="0" y="0"/>
+                      <a:ext cx="5943600" cy="3660775"/>
+                    </a:xfrm>
+                    <a:prstGeom prst="rect">
+                      <a:avLst/>
+                    </a:prstGeom>
+                  </pic:spPr>
+                </pic:pic>
+              </a:graphicData>
+            </a:graphic>
+          </wp:inline>
+        </w:drawing>
+      </w:r>
+    </w:p>
+    <w:p>
+      <w:pPr>
+        <w:rPr>
+          <w:rFonts w:ascii="Times New Roman" w:hAnsi="Times New Roman" w:cs="Times New Roman"/>
+          <w:sz w:val="28"/>
+          <w:szCs w:val="28"/>
+          <w:lang w:val="hr-HR"/>
+        </w:rPr>
+      </w:pPr>
+    </w:p>
+    <w:p>
+      <w:pPr>
+        <w:rPr>
+          <w:rFonts w:ascii="Times New Roman" w:hAnsi="Times New Roman" w:cs="Times New Roman"/>
+          <w:sz w:val="28"/>
+          <w:szCs w:val="28"/>
+          <w:lang w:val="hr-HR"/>
+        </w:rPr>
+      </w:pPr>
+      <w:r>
+        <w:rPr>
+          <w:rFonts w:ascii="Times New Roman" w:hAnsi="Times New Roman" w:cs="Times New Roman"/>
+          <w:sz w:val="28"/>
+          <w:szCs w:val="28"/>
+          <w:lang w:val="hr-HR"/>
+        </w:rPr>
+        <w:t>Ispravan poziv sa Authorization headerom</w:t>
+      </w:r>
+    </w:p>
+    <w:p>
+      <w:pPr>
+        <w:rPr>
+          <w:rFonts w:ascii="Times New Roman" w:hAnsi="Times New Roman" w:cs="Times New Roman"/>
+          <w:sz w:val="28"/>
+          <w:szCs w:val="28"/>
+          <w:lang w:val="hr-HR"/>
+        </w:rPr>
+      </w:pPr>
+    </w:p>
+    <w:p>
+      <w:pPr>
+        <w:rPr>
+          <w:rFonts w:ascii="Times New Roman" w:hAnsi="Times New Roman" w:cs="Times New Roman"/>
+          <w:sz w:val="28"/>
+          <w:szCs w:val="28"/>
+          <w:lang w:val="hr-HR"/>
+        </w:rPr>
+      </w:pPr>
+      <w:r>
+        <w:rPr>
+          <w:rFonts w:ascii="Times New Roman" w:hAnsi="Times New Roman" w:cs="Times New Roman"/>
+          <w:sz w:val="28"/>
+          <w:szCs w:val="28"/>
+          <w:lang w:val="hr-HR"/>
+        </w:rPr>
+        <w:drawing>
+          <wp:inline distT="0" distB="0" distL="0" distR="0" wp14:anchorId="7F230F72" wp14:editId="5ED46AF0">
+            <wp:extent cx="5943600" cy="3027680"/>
+            <wp:effectExtent l="0" t="0" r="0" b="1270"/>
+            <wp:docPr id="1466870960" name="Picture 1" descr="A screenshot of a computer&#10;&#10;Description automatically generated"/>
+            <wp:cNvGraphicFramePr>
+              <a:graphicFrameLocks xmlns:a="http://schemas.openxmlformats.org/drawingml/2006/main" noChangeAspect="1"/>
+            </wp:cNvGraphicFramePr>
+            <a:graphic xmlns:a="http://schemas.openxmlformats.org/drawingml/2006/main">
+              <a:graphicData uri="http://schemas.openxmlformats.org/drawingml/2006/picture">
+                <pic:pic xmlns:pic="http://schemas.openxmlformats.org/drawingml/2006/picture">
+                  <pic:nvPicPr>
+                    <pic:cNvPr id="1466870960" name="Picture 1" descr="A screenshot of a computer&#10;&#10;Description automatically generated"/>
+                    <pic:cNvPicPr/>
+                  </pic:nvPicPr>
+                  <pic:blipFill>
+                    <a:blip r:embed="rId28"/>
+                    <a:stretch>
+                      <a:fillRect/>
+                    </a:stretch>
+                  </pic:blipFill>
+                  <pic:spPr>
+                    <a:xfrm>
+                      <a:off x="0" y="0"/>
+                      <a:ext cx="5943600" cy="3027680"/>
+                    </a:xfrm>
+                    <a:prstGeom prst="rect">
+                      <a:avLst/>
+                    </a:prstGeom>
+                  </pic:spPr>
+                </pic:pic>
+              </a:graphicData>
+            </a:graphic>
+          </wp:inline>
+        </w:drawing>
+      </w:r>
+    </w:p>
+    <w:p>
+      <w:pPr>
+        <w:rPr>
+          <w:rFonts w:ascii="Times New Roman" w:hAnsi="Times New Roman" w:cs="Times New Roman"/>
+          <w:b/>
+          <w:bCs/>
+          <w:sz w:val="28"/>
+          <w:szCs w:val="28"/>
+          <w:lang w:val="hr-HR"/>
+        </w:rPr>
+      </w:pPr>
+      <w:r>
+        <w:rPr>
+          <w:rFonts w:ascii="Times New Roman" w:hAnsi="Times New Roman" w:cs="Times New Roman"/>
+          <w:b/>
+          <w:bCs/>
+          <w:sz w:val="28"/>
+          <w:szCs w:val="28"/>
+          <w:lang w:val="hr-HR"/>
+        </w:rPr>
+        <w:lastRenderedPageBreak/>
+        <w:t>CORS</w:t>
+      </w:r>
+    </w:p>
+    <w:p>
+      <w:pPr>
+        <w:rPr>
+          <w:rFonts w:ascii="Times New Roman" w:hAnsi="Times New Roman" w:cs="Times New Roman"/>
+          <w:sz w:val="28"/>
+          <w:szCs w:val="28"/>
+          <w:lang w:val="hr-HR"/>
+        </w:rPr>
+      </w:pPr>
+      <w:r>
+        <w:rPr>
+          <w:rFonts w:ascii="Times New Roman" w:hAnsi="Times New Roman" w:cs="Times New Roman"/>
+          <w:sz w:val="28"/>
+          <w:szCs w:val="28"/>
+          <w:lang w:val="hr-HR"/>
+        </w:rPr>
+        <w:t>Dopušten je CORS da se api može isprobati iz frontenda. To nije dobra praksa za produkciju ali je praktično za testiranje. Bez toga se ne</w:t>
+      </w:r>
+      <w:r>
+        <w:rPr>
+          <w:rFonts w:ascii="Times New Roman" w:hAnsi="Times New Roman" w:cs="Times New Roman"/>
+          <w:sz w:val="28"/>
+          <w:szCs w:val="28"/>
+          <w:lang w:val="hr-HR"/>
+        </w:rPr>
+        <w:t xml:space="preserve"> </w:t>
+      </w:r>
+      <w:r>
+        <w:rPr>
+          <w:rFonts w:ascii="Times New Roman" w:hAnsi="Times New Roman" w:cs="Times New Roman"/>
+          <w:sz w:val="28"/>
+          <w:szCs w:val="28"/>
+          <w:lang w:val="hr-HR"/>
+        </w:rPr>
+        <w:t>bi mogli raditi pozivi iz React-a</w:t>
+      </w:r>
+      <w:r>
+        <w:rPr>
+          <w:rFonts w:ascii="Times New Roman" w:hAnsi="Times New Roman" w:cs="Times New Roman"/>
+          <w:sz w:val="28"/>
+          <w:szCs w:val="28"/>
+          <w:lang w:val="hr-HR"/>
+        </w:rPr>
+        <w:t xml:space="preserve"> (osim ako točno znamo na kojem je serveru pa da se otvori pristup sa te domene)</w:t>
+      </w:r>
+      <w:r>
+        <w:rPr>
+          <w:rFonts w:ascii="Times New Roman" w:hAnsi="Times New Roman" w:cs="Times New Roman"/>
+          <w:sz w:val="28"/>
+          <w:szCs w:val="28"/>
+          <w:lang w:val="hr-HR"/>
+        </w:rPr>
+        <w:t>.</w:t>
+      </w:r>
+    </w:p>
+    <w:p>
+      <w:pPr>
+        <w:rPr>
+          <w:rFonts w:ascii="Times New Roman" w:hAnsi="Times New Roman" w:cs="Times New Roman"/>
+          <w:sz w:val="28"/>
+          <w:szCs w:val="28"/>
+          <w:lang w:val="hr-HR"/>
+        </w:rPr>
+      </w:pPr>
+      <w:r>
+        <w:rPr>
+          <w:rFonts w:ascii="Times New Roman" w:hAnsi="Times New Roman" w:cs="Times New Roman"/>
+          <w:sz w:val="28"/>
+          <w:szCs w:val="28"/>
+          <w:lang w:val="hr-HR"/>
+        </w:rPr>
+        <w:t>Slika:</w:t>
+      </w:r>
+    </w:p>
+    <w:p>
+      <w:pPr>
+        <w:rPr>
+          <w:rFonts w:ascii="Times New Roman" w:hAnsi="Times New Roman" w:cs="Times New Roman"/>
+          <w:sz w:val="28"/>
+          <w:szCs w:val="28"/>
+          <w:lang w:val="hr-HR"/>
+        </w:rPr>
+      </w:pPr>
+      <w:r>
+        <w:rPr>
+          <w:rFonts w:ascii="Times New Roman" w:hAnsi="Times New Roman" w:cs="Times New Roman"/>
+          <w:sz w:val="28"/>
+          <w:szCs w:val="28"/>
+          <w:lang w:val="hr-HR"/>
+        </w:rPr>
+        <w:drawing>
+          <wp:inline distT="0" distB="0" distL="0" distR="0" wp14:anchorId="1BBE6EC4" wp14:editId="5B9BA4C3">
+            <wp:extent cx="5943600" cy="4377690"/>
+            <wp:effectExtent l="0" t="0" r="0" b="3810"/>
+            <wp:docPr id="95274135" name="Picture 1" descr="A screenshot of a computer&#10;&#10;Description automatically generated"/>
+            <wp:cNvGraphicFramePr>
+              <a:graphicFrameLocks xmlns:a="http://schemas.openxmlformats.org/drawingml/2006/main" noChangeAspect="1"/>
+            </wp:cNvGraphicFramePr>
+            <a:graphic xmlns:a="http://schemas.openxmlformats.org/drawingml/2006/main">
+              <a:graphicData uri="http://schemas.openxmlformats.org/drawingml/2006/picture">
+                <pic:pic xmlns:pic="http://schemas.openxmlformats.org/drawingml/2006/picture">
+                  <pic:nvPicPr>
+                    <pic:cNvPr id="95274135" name="Picture 1" descr="A screenshot of a computer&#10;&#10;Description automatically generated"/>
+                    <pic:cNvPicPr/>
+                  </pic:nvPicPr>
+                  <pic:blipFill>
+                    <a:blip r:embed="rId29"/>
+                    <a:stretch>
+                      <a:fillRect/>
+                    </a:stretch>
+                  </pic:blipFill>
+                  <pic:spPr>
+                    <a:xfrm>
+                      <a:off x="0" y="0"/>
+                      <a:ext cx="5943600" cy="4377690"/>
                     </a:xfrm>
                     <a:prstGeom prst="rect">
                       <a:avLst/>

</xml_diff>